<commit_message>
Eliminar archivo de bloqueo y actualizar documento TP1-objetos.docx
</commit_message>
<xml_diff>
--- a/TP1/TP1-objetos.docx
+++ b/TP1/TP1-objetos.docx
@@ -601,6 +601,7 @@
             </w:pPr>
             <w:r>
               <w:rPr/>
+              <w:t>float precio</w:t>
             </w:r>
           </w:p>
         </w:tc>
@@ -622,6 +623,7 @@
             </w:pPr>
             <w:r>
               <w:rPr/>
+              <w:t>String[] ingredientes</w:t>
             </w:r>
           </w:p>
         </w:tc>
@@ -669,6 +671,7 @@
             </w:pPr>
             <w:r>
               <w:rPr/>
+              <w:t>String nombre</w:t>
             </w:r>
           </w:p>
         </w:tc>
@@ -690,6 +693,7 @@
             </w:pPr>
             <w:r>
               <w:rPr/>
+              <w:t>String nombre</w:t>
             </w:r>
           </w:p>
         </w:tc>
@@ -737,6 +741,7 @@
             </w:pPr>
             <w:r>
               <w:rPr/>
+              <w:t>String tipo (almuerzo, desayuno, cena, etc.)</w:t>
             </w:r>
           </w:p>
         </w:tc>
@@ -805,6 +810,15 @@
             </w:pPr>
             <w:r>
               <w:rPr/>
+              <w:t xml:space="preserve">boolean </w:t>
+            </w:r>
+            <w:r>
+              <w:rPr/>
+              <w:t>apto</w:t>
+            </w:r>
+            <w:r>
+              <w:rPr/>
+              <w:t>ParaCeliacos</w:t>
             </w:r>
           </w:p>
         </w:tc>
@@ -943,6 +957,7 @@
             </w:pPr>
             <w:r>
               <w:rPr/>
+              <w:t>String nombre</w:t>
             </w:r>
           </w:p>
         </w:tc>
@@ -964,6 +979,7 @@
             </w:pPr>
             <w:r>
               <w:rPr/>
+              <w:t>String[] sobrantes</w:t>
             </w:r>
           </w:p>
         </w:tc>
@@ -1010,6 +1026,7 @@
             </w:pPr>
             <w:r>
               <w:rPr/>
+              <w:t>float precio</w:t>
             </w:r>
           </w:p>
         </w:tc>
@@ -1031,6 +1048,7 @@
             </w:pPr>
             <w:r>
               <w:rPr/>
+              <w:t>boolean esReciclable</w:t>
             </w:r>
           </w:p>
         </w:tc>
@@ -1077,6 +1095,7 @@
             </w:pPr>
             <w:r>
               <w:rPr/>
+              <w:t>boolean descuento</w:t>
             </w:r>
           </w:p>
         </w:tc>
@@ -1098,6 +1117,7 @@
             </w:pPr>
             <w:r>
               <w:rPr/>
+              <w:t>float cantidad</w:t>
             </w:r>
           </w:p>
         </w:tc>
@@ -1203,6 +1223,17 @@
       <w:r>
         <w:rPr/>
         <w:t>¿Qué es el bytecode?</w:t>
+        <w:br/>
+        <w:tab/>
+        <w:t xml:space="preserve">El bytecode de Java es un conjunto de instrucciones que se compila a partir del código fuente de Java. </w:t>
+      </w:r>
+      <w:r>
+        <w:rPr/>
+        <w:t>E</w:t>
+      </w:r>
+      <w:r>
+        <w:rPr/>
+        <w:t>s una forma intermedia que se usa para traducir el código de Java a código de máquina.</w:t>
       </w:r>
     </w:p>
     <w:p>
@@ -1217,6 +1248,99 @@
       <w:r>
         <w:rPr/>
         <w:t xml:space="preserve">¿Qué función cumple la JVM? </w:t>
+        <w:br/>
+        <w:tab/>
+        <w:t xml:space="preserve">La máquina virtual de Java (JVM) es un entorno que permite ejecutar programas escritos en Java en cualquier sistema operativo o navegador. </w:t>
+        <w:br/>
+        <w:t>Funciones de la JVM:</w:t>
+      </w:r>
+    </w:p>
+    <w:p>
+      <w:pPr>
+        <w:pStyle w:val="Normal"/>
+        <w:numPr>
+          <w:ilvl w:val="1"/>
+          <w:numId w:val="3"/>
+        </w:numPr>
+        <w:rPr/>
+      </w:pPr>
+      <w:r>
+        <w:rPr/>
+        <w:t>Carga los archivos tipo .class y genera los datos binarios que corresponda.</w:t>
+      </w:r>
+    </w:p>
+    <w:p>
+      <w:pPr>
+        <w:pStyle w:val="Normal"/>
+        <w:numPr>
+          <w:ilvl w:val="1"/>
+          <w:numId w:val="3"/>
+        </w:numPr>
+        <w:rPr/>
+      </w:pPr>
+      <w:r>
+        <w:rPr/>
+        <w:t>Vincula y prepara el archivo.</w:t>
+      </w:r>
+    </w:p>
+    <w:p>
+      <w:pPr>
+        <w:pStyle w:val="Normal"/>
+        <w:numPr>
+          <w:ilvl w:val="1"/>
+          <w:numId w:val="3"/>
+        </w:numPr>
+        <w:rPr/>
+      </w:pPr>
+      <w:r>
+        <w:rPr/>
+        <w:t>I</w:t>
+      </w:r>
+      <w:r>
+        <w:rPr/>
+        <w:t>nicializa el programa, asignando las variables a los valores definidos en el código Java.</w:t>
+      </w:r>
+    </w:p>
+    <w:p>
+      <w:pPr>
+        <w:pStyle w:val="Normal"/>
+        <w:numPr>
+          <w:ilvl w:val="1"/>
+          <w:numId w:val="3"/>
+        </w:numPr>
+        <w:rPr/>
+      </w:pPr>
+      <w:r>
+        <w:rPr/>
+        <w:t>Gestiona la memoria.</w:t>
+      </w:r>
+    </w:p>
+    <w:p>
+      <w:pPr>
+        <w:pStyle w:val="Normal"/>
+        <w:numPr>
+          <w:ilvl w:val="1"/>
+          <w:numId w:val="3"/>
+        </w:numPr>
+        <w:rPr/>
+      </w:pPr>
+      <w:r>
+        <w:rPr/>
+        <w:t>Aísla el código que proviene de otra plataforma.</w:t>
+      </w:r>
+    </w:p>
+    <w:p>
+      <w:pPr>
+        <w:pStyle w:val="Normal"/>
+        <w:numPr>
+          <w:ilvl w:val="1"/>
+          <w:numId w:val="3"/>
+        </w:numPr>
+        <w:rPr/>
+      </w:pPr>
+      <w:r>
+        <w:rPr/>
+        <w:t>Restringe a qué recursos del sistema puede acceder cada una de las clases que se cargan.</w:t>
       </w:r>
     </w:p>
     <w:p>
@@ -1232,6 +1356,9 @@
       <w:r>
         <w:rPr/>
         <w:t xml:space="preserve">¿Cuándo se ejecuta el recolector de basura de java? </w:t>
+        <w:br/>
+        <w:tab/>
+        <w:t>El recolector de basura en Java escanea periódicamente la memoria del montón para encontrar objetos que no se están utilizando. El proceso de recogida de basura implica varios pasos, incluidos el marcado, el barrido y la compactación. La máquina virtual Java (JVM) realiza automáticamente la recogida de basura, por lo que el programador no tiene que gestionar manualmente la memoria. El recolector de basura se ejecuta en un hilo independiente y suele funcionar en segundo plano, por lo que no afecta a la ejecución normal del programa.</w:t>
       </w:r>
     </w:p>
     <w:p>
@@ -1242,26 +1369,12 @@
       </w:pPr>
       <w:r>
         <w:rPr/>
-      </w:r>
-    </w:p>
-    <w:p>
-      <w:pPr>
-        <w:pStyle w:val="Normal"/>
-        <w:jc w:val="both"/>
-        <w:rPr/>
-      </w:pPr>
-      <w:r>
-        <w:rPr/>
-      </w:r>
-    </w:p>
-    <w:p>
-      <w:pPr>
-        <w:pStyle w:val="Normal"/>
-        <w:jc w:val="both"/>
-        <w:rPr/>
-      </w:pPr>
-      <w:r>
-        <w:rPr/>
+        <w:t xml:space="preserve"> </w:t>
+      </w:r>
+      <w:r>
+        <w:rPr/>
+        <w:tab/>
+        <w:tab/>
       </w:r>
     </w:p>
     <w:p>
@@ -1286,7 +1399,7 @@
         <mc:AlternateContent>
           <mc:Choice Requires="wps">
             <w:drawing>
-              <wp:anchor behindDoc="0" distT="5715" distB="13335" distL="9525" distR="9525" simplePos="0" locked="0" layoutInCell="1" allowOverlap="1" relativeHeight="2">
+              <wp:anchor behindDoc="0" distT="5080" distB="5080" distL="5080" distR="5080" simplePos="0" locked="0" layoutInCell="1" allowOverlap="1" relativeHeight="2">
                 <wp:simplePos x="0" y="0"/>
                 <wp:positionH relativeFrom="column">
                   <wp:posOffset>110490</wp:posOffset>
@@ -1330,18 +1443,21 @@
                         <w:txbxContent>
                           <w:p>
                             <w:pPr>
-                              <w:pStyle w:val="Contenidodelmarco"/>
+                              <w:pStyle w:val="Contenidodelmarcouser"/>
                               <w:rPr>
                                 <w:b/>
                               </w:rPr>
                             </w:pPr>
                             <w:r>
-                              <w:rPr/>
+                              <w:rPr>
+                                <w:color w:val="000000"/>
+                              </w:rPr>
                               <w:t xml:space="preserve">     </w:t>
                             </w:r>
                             <w:r>
                               <w:rPr>
                                 <w:b/>
+                                <w:color w:val="000000"/>
                               </w:rPr>
                               <w:t xml:space="preserve">Cajero_automático     </w:t>
                             </w:r>
@@ -1366,18 +1482,21 @@
                   <w:txbxContent>
                     <w:p>
                       <w:pPr>
-                        <w:pStyle w:val="Contenidodelmarco"/>
+                        <w:pStyle w:val="Contenidodelmarcouser"/>
                         <w:rPr>
                           <w:b/>
                         </w:rPr>
                       </w:pPr>
                       <w:r>
-                        <w:rPr/>
+                        <w:rPr>
+                          <w:color w:val="000000"/>
+                        </w:rPr>
                         <w:t xml:space="preserve">     </w:t>
                       </w:r>
                       <w:r>
                         <w:rPr>
                           <w:b/>
+                          <w:color w:val="000000"/>
                         </w:rPr>
                         <w:t xml:space="preserve">Cajero_automático     </w:t>
                       </w:r>
@@ -1414,7 +1533,7 @@
         <mc:AlternateContent>
           <mc:Choice Requires="wps">
             <w:drawing>
-              <wp:anchor behindDoc="0" distT="11430" distB="9525" distL="9525" distR="9525" simplePos="0" locked="0" layoutInCell="1" allowOverlap="1" relativeHeight="4">
+              <wp:anchor behindDoc="0" distT="5080" distB="5080" distL="5080" distR="5080" simplePos="0" locked="0" layoutInCell="1" allowOverlap="1" relativeHeight="4">
                 <wp:simplePos x="0" y="0"/>
                 <wp:positionH relativeFrom="column">
                   <wp:posOffset>110490</wp:posOffset>
@@ -1458,38 +1577,49 @@
                         <w:txbxContent>
                           <w:p>
                             <w:pPr>
-                              <w:pStyle w:val="Contenidodelmarco"/>
+                              <w:pStyle w:val="Contenidodelmarcouser"/>
                               <w:jc w:val="both"/>
-                              <w:rPr/>
+                              <w:rPr>
+                                <w:color w:val="000000"/>
+                              </w:rPr>
                             </w:pPr>
                             <w:r>
-                              <w:rPr/>
+                              <w:rPr>
+                                <w:color w:val="000000"/>
+                              </w:rPr>
                               <w:t>+ EFECTIVO: double</w:t>
                             </w:r>
                           </w:p>
                           <w:p>
                             <w:pPr>
-                              <w:pStyle w:val="Contenidodelmarco"/>
+                              <w:pStyle w:val="Contenidodelmarcouser"/>
                               <w:rPr/>
                             </w:pPr>
                             <w:r>
                               <w:rPr>
+                                <w:color w:val="000000"/>
                                 <w:u w:val="single"/>
                               </w:rPr>
                               <w:t># acepta</w:t>
                             </w:r>
                             <w:r>
-                              <w:rPr/>
+                              <w:rPr>
+                                <w:color w:val="000000"/>
+                              </w:rPr>
                               <w:t>: boolean</w:t>
                             </w:r>
                           </w:p>
                           <w:p>
                             <w:pPr>
-                              <w:pStyle w:val="Contenidodelmarco"/>
-                              <w:rPr/>
+                              <w:pStyle w:val="Contenidodelmarcouser"/>
+                              <w:rPr>
+                                <w:color w:val="000000"/>
+                              </w:rPr>
                             </w:pPr>
                             <w:r>
-                              <w:rPr/>
+                              <w:rPr>
+                                <w:color w:val="000000"/>
+                              </w:rPr>
                               <w:t>-devuelve: String</w:t>
                             </w:r>
                           </w:p>
@@ -1513,38 +1643,49 @@
                   <w:txbxContent>
                     <w:p>
                       <w:pPr>
-                        <w:pStyle w:val="Contenidodelmarco"/>
+                        <w:pStyle w:val="Contenidodelmarcouser"/>
                         <w:jc w:val="both"/>
-                        <w:rPr/>
+                        <w:rPr>
+                          <w:color w:val="000000"/>
+                        </w:rPr>
                       </w:pPr>
                       <w:r>
-                        <w:rPr/>
+                        <w:rPr>
+                          <w:color w:val="000000"/>
+                        </w:rPr>
                         <w:t>+ EFECTIVO: double</w:t>
                       </w:r>
                     </w:p>
                     <w:p>
                       <w:pPr>
-                        <w:pStyle w:val="Contenidodelmarco"/>
+                        <w:pStyle w:val="Contenidodelmarcouser"/>
                         <w:rPr/>
                       </w:pPr>
                       <w:r>
                         <w:rPr>
+                          <w:color w:val="000000"/>
                           <w:u w:val="single"/>
                         </w:rPr>
                         <w:t># acepta</w:t>
                       </w:r>
                       <w:r>
-                        <w:rPr/>
+                        <w:rPr>
+                          <w:color w:val="000000"/>
+                        </w:rPr>
                         <w:t>: boolean</w:t>
                       </w:r>
                     </w:p>
                     <w:p>
                       <w:pPr>
-                        <w:pStyle w:val="Contenidodelmarco"/>
-                        <w:rPr/>
+                        <w:pStyle w:val="Contenidodelmarcouser"/>
+                        <w:rPr>
+                          <w:color w:val="000000"/>
+                        </w:rPr>
                       </w:pPr>
                       <w:r>
-                        <w:rPr/>
+                        <w:rPr>
+                          <w:color w:val="000000"/>
+                        </w:rPr>
                         <w:t>-devuelve: String</w:t>
                       </w:r>
                     </w:p>
@@ -1606,7 +1747,7 @@
         <mc:AlternateContent>
           <mc:Choice Requires="wps">
             <w:drawing>
-              <wp:anchor behindDoc="0" distT="13335" distB="11430" distL="5715" distR="13335" simplePos="0" locked="0" layoutInCell="1" allowOverlap="1" relativeHeight="6">
+              <wp:anchor behindDoc="0" distT="5080" distB="5080" distL="5080" distR="5080" simplePos="0" locked="0" layoutInCell="1" allowOverlap="1" relativeHeight="6">
                 <wp:simplePos x="0" y="0"/>
                 <wp:positionH relativeFrom="column">
                   <wp:posOffset>100965</wp:posOffset>
@@ -1650,22 +1791,30 @@
                         <w:txbxContent>
                           <w:p>
                             <w:pPr>
-                              <w:pStyle w:val="Contenidodelmarco"/>
+                              <w:pStyle w:val="Contenidodelmarcouser"/>
                               <w:jc w:val="both"/>
-                              <w:rPr/>
+                              <w:rPr>
+                                <w:color w:val="000000"/>
+                              </w:rPr>
                             </w:pPr>
                             <w:r>
-                              <w:rPr/>
+                              <w:rPr>
+                                <w:color w:val="000000"/>
+                              </w:rPr>
                               <w:t>+ procesarPedido(): void</w:t>
                             </w:r>
                           </w:p>
                           <w:p>
                             <w:pPr>
-                              <w:pStyle w:val="Contenidodelmarco"/>
-                              <w:rPr/>
+                              <w:pStyle w:val="Contenidodelmarcouser"/>
+                              <w:rPr>
+                                <w:color w:val="000000"/>
+                              </w:rPr>
                             </w:pPr>
                             <w:r>
-                              <w:rPr/>
+                              <w:rPr>
+                                <w:color w:val="000000"/>
+                              </w:rPr>
                               <w:t xml:space="preserve">+ pago(double): boolean </w:t>
                             </w:r>
                           </w:p>
@@ -1692,22 +1841,30 @@
                   <w:txbxContent>
                     <w:p>
                       <w:pPr>
-                        <w:pStyle w:val="Contenidodelmarco"/>
+                        <w:pStyle w:val="Contenidodelmarcouser"/>
                         <w:jc w:val="both"/>
-                        <w:rPr/>
+                        <w:rPr>
+                          <w:color w:val="000000"/>
+                        </w:rPr>
                       </w:pPr>
                       <w:r>
-                        <w:rPr/>
+                        <w:rPr>
+                          <w:color w:val="000000"/>
+                        </w:rPr>
                         <w:t>+ procesarPedido(): void</w:t>
                       </w:r>
                     </w:p>
                     <w:p>
                       <w:pPr>
-                        <w:pStyle w:val="Contenidodelmarco"/>
-                        <w:rPr/>
+                        <w:pStyle w:val="Contenidodelmarcouser"/>
+                        <w:rPr>
+                          <w:color w:val="000000"/>
+                        </w:rPr>
                       </w:pPr>
                       <w:r>
-                        <w:rPr/>
+                        <w:rPr>
+                          <w:color w:val="000000"/>
+                        </w:rPr>
                         <w:t xml:space="preserve">+ pago(double): boolean </w:t>
                       </w:r>
                     </w:p>
@@ -1728,10 +1885,14 @@
           <w:tab w:val="clear" w:pos="8504"/>
         </w:tabs>
         <w:jc w:val="both"/>
-        <w:rPr/>
-      </w:pPr>
-      <w:r>
-        <w:rPr/>
+        <w:rPr>
+          <w:u w:val="none"/>
+        </w:rPr>
+      </w:pPr>
+      <w:r>
+        <w:rPr>
+          <w:u w:val="none"/>
+        </w:rPr>
       </w:r>
     </w:p>
     <w:p>
@@ -1829,6 +1990,7 @@
                 <w:tab w:val="clear" w:pos="4252"/>
                 <w:tab w:val="clear" w:pos="8504"/>
               </w:tabs>
+              <w:suppressAutoHyphens w:val="true"/>
               <w:spacing w:before="0" w:after="0"/>
               <w:jc w:val="both"/>
               <w:rPr>
@@ -1859,6 +2021,7 @@
                 <w:tab w:val="clear" w:pos="4252"/>
                 <w:tab w:val="clear" w:pos="8504"/>
               </w:tabs>
+              <w:suppressAutoHyphens w:val="true"/>
               <w:spacing w:before="0" w:after="0"/>
               <w:jc w:val="both"/>
               <w:rPr>
@@ -1890,6 +2053,7 @@
                 <w:tab w:val="clear" w:pos="4252"/>
                 <w:tab w:val="clear" w:pos="8504"/>
               </w:tabs>
+              <w:suppressAutoHyphens w:val="true"/>
               <w:spacing w:before="0" w:after="0"/>
               <w:jc w:val="both"/>
               <w:rPr>
@@ -1921,6 +2085,7 @@
                 <w:tab w:val="clear" w:pos="4252"/>
                 <w:tab w:val="clear" w:pos="8504"/>
               </w:tabs>
+              <w:suppressAutoHyphens w:val="true"/>
               <w:spacing w:before="0" w:after="0"/>
               <w:jc w:val="both"/>
               <w:rPr>
@@ -1955,6 +2120,7 @@
                 <w:tab w:val="clear" w:pos="4252"/>
                 <w:tab w:val="clear" w:pos="8504"/>
               </w:tabs>
+              <w:suppressAutoHyphens w:val="true"/>
               <w:spacing w:before="0" w:after="0"/>
               <w:jc w:val="both"/>
               <w:rPr>
@@ -1986,6 +2152,7 @@
                 <w:tab w:val="clear" w:pos="4252"/>
                 <w:tab w:val="clear" w:pos="8504"/>
               </w:tabs>
+              <w:suppressAutoHyphens w:val="true"/>
               <w:spacing w:before="0" w:after="0"/>
               <w:jc w:val="both"/>
               <w:rPr>
@@ -2017,6 +2184,7 @@
                 <w:tab w:val="clear" w:pos="4252"/>
                 <w:tab w:val="clear" w:pos="8504"/>
               </w:tabs>
+              <w:suppressAutoHyphens w:val="true"/>
               <w:spacing w:before="0" w:after="0"/>
               <w:jc w:val="both"/>
               <w:rPr>
@@ -2048,6 +2216,7 @@
                 <w:tab w:val="clear" w:pos="4252"/>
                 <w:tab w:val="clear" w:pos="8504"/>
               </w:tabs>
+              <w:suppressAutoHyphens w:val="true"/>
               <w:spacing w:before="0" w:after="0"/>
               <w:jc w:val="both"/>
               <w:rPr>
@@ -2062,7 +2231,23 @@
                 <w:kern w:val="0"/>
                 <w:lang w:bidi="ar-SA"/>
               </w:rPr>
-              <w:t>El constructor es el método que crea el objeto de la Clase que lo contiene.</w:t>
+              <w:t xml:space="preserve">El constructor es el método que crea </w:t>
+            </w:r>
+            <w:r>
+              <w:rPr>
+                <w:rFonts w:eastAsia="Times New Roman" w:cs="Times New Roman"/>
+                <w:kern w:val="0"/>
+                <w:lang w:bidi="ar-SA"/>
+              </w:rPr>
+              <w:t>la instancia</w:t>
+            </w:r>
+            <w:r>
+              <w:rPr>
+                <w:rFonts w:eastAsia="Times New Roman" w:cs="Times New Roman"/>
+                <w:kern w:val="0"/>
+                <w:lang w:bidi="ar-SA"/>
+              </w:rPr>
+              <w:t xml:space="preserve"> de la Clase que lo contiene.</w:t>
             </w:r>
           </w:p>
         </w:tc>
@@ -2082,6 +2267,7 @@
                 <w:tab w:val="clear" w:pos="4252"/>
                 <w:tab w:val="clear" w:pos="8504"/>
               </w:tabs>
+              <w:suppressAutoHyphens w:val="true"/>
               <w:spacing w:before="0" w:after="0"/>
               <w:jc w:val="both"/>
               <w:rPr>
@@ -2113,6 +2299,7 @@
                 <w:tab w:val="clear" w:pos="4252"/>
                 <w:tab w:val="clear" w:pos="8504"/>
               </w:tabs>
+              <w:suppressAutoHyphens w:val="true"/>
               <w:spacing w:before="0" w:after="0"/>
               <w:jc w:val="both"/>
               <w:rPr>
@@ -2144,6 +2331,7 @@
                 <w:tab w:val="clear" w:pos="4252"/>
                 <w:tab w:val="clear" w:pos="8504"/>
               </w:tabs>
+              <w:suppressAutoHyphens w:val="true"/>
               <w:spacing w:before="0" w:after="0"/>
               <w:jc w:val="both"/>
               <w:rPr>
@@ -2175,6 +2363,7 @@
                 <w:tab w:val="clear" w:pos="4252"/>
                 <w:tab w:val="clear" w:pos="8504"/>
               </w:tabs>
+              <w:suppressAutoHyphens w:val="true"/>
               <w:spacing w:before="0" w:after="0"/>
               <w:jc w:val="both"/>
               <w:rPr>
@@ -2208,6 +2397,7 @@
                 <w:tab w:val="clear" w:pos="4252"/>
                 <w:tab w:val="clear" w:pos="8504"/>
               </w:tabs>
+              <w:suppressAutoHyphens w:val="true"/>
               <w:spacing w:before="0" w:after="0"/>
               <w:jc w:val="both"/>
               <w:rPr>
@@ -2239,6 +2429,7 @@
                 <w:tab w:val="clear" w:pos="4252"/>
                 <w:tab w:val="clear" w:pos="8504"/>
               </w:tabs>
+              <w:suppressAutoHyphens w:val="true"/>
               <w:spacing w:before="0" w:after="0"/>
               <w:jc w:val="both"/>
               <w:rPr>
@@ -2270,6 +2461,7 @@
                 <w:tab w:val="clear" w:pos="4252"/>
                 <w:tab w:val="clear" w:pos="8504"/>
               </w:tabs>
+              <w:suppressAutoHyphens w:val="true"/>
               <w:spacing w:before="0" w:after="0"/>
               <w:jc w:val="both"/>
               <w:rPr>
@@ -2301,6 +2493,7 @@
                 <w:tab w:val="clear" w:pos="4252"/>
                 <w:tab w:val="clear" w:pos="8504"/>
               </w:tabs>
+              <w:suppressAutoHyphens w:val="true"/>
               <w:spacing w:before="0" w:after="0"/>
               <w:jc w:val="both"/>
               <w:rPr>
@@ -2315,6 +2508,7 @@
                 <w:kern w:val="0"/>
                 <w:lang w:bidi="ar-SA"/>
               </w:rPr>
+              <w:t>Eso lo hace el getter.</w:t>
             </w:r>
           </w:p>
         </w:tc>
@@ -2334,6 +2528,7 @@
                 <w:tab w:val="clear" w:pos="4252"/>
                 <w:tab w:val="clear" w:pos="8504"/>
               </w:tabs>
+              <w:suppressAutoHyphens w:val="true"/>
               <w:spacing w:before="0" w:after="0"/>
               <w:jc w:val="both"/>
               <w:rPr>
@@ -2365,6 +2560,7 @@
                 <w:tab w:val="clear" w:pos="4252"/>
                 <w:tab w:val="clear" w:pos="8504"/>
               </w:tabs>
+              <w:suppressAutoHyphens w:val="true"/>
               <w:spacing w:before="0" w:after="0"/>
               <w:jc w:val="both"/>
               <w:rPr>
@@ -2396,6 +2592,7 @@
                 <w:tab w:val="clear" w:pos="4252"/>
                 <w:tab w:val="clear" w:pos="8504"/>
               </w:tabs>
+              <w:suppressAutoHyphens w:val="true"/>
               <w:spacing w:before="0" w:after="0"/>
               <w:jc w:val="both"/>
               <w:rPr>
@@ -2427,6 +2624,7 @@
                 <w:tab w:val="clear" w:pos="4252"/>
                 <w:tab w:val="clear" w:pos="8504"/>
               </w:tabs>
+              <w:suppressAutoHyphens w:val="true"/>
               <w:spacing w:before="0" w:after="0"/>
               <w:jc w:val="both"/>
               <w:rPr>
@@ -2441,6 +2639,7 @@
                 <w:kern w:val="0"/>
                 <w:lang w:bidi="ar-SA"/>
               </w:rPr>
+              <w:t>El constructor no tiene retorno, sólo construye el objeto.</w:t>
             </w:r>
           </w:p>
         </w:tc>
@@ -2460,6 +2659,7 @@
                 <w:tab w:val="clear" w:pos="4252"/>
                 <w:tab w:val="clear" w:pos="8504"/>
               </w:tabs>
+              <w:suppressAutoHyphens w:val="true"/>
               <w:spacing w:before="0" w:after="0"/>
               <w:jc w:val="both"/>
               <w:rPr>
@@ -2491,6 +2691,7 @@
                 <w:tab w:val="clear" w:pos="4252"/>
                 <w:tab w:val="clear" w:pos="8504"/>
               </w:tabs>
+              <w:suppressAutoHyphens w:val="true"/>
               <w:spacing w:before="0" w:after="0"/>
               <w:jc w:val="both"/>
               <w:rPr>
@@ -2522,6 +2723,7 @@
                 <w:tab w:val="clear" w:pos="4252"/>
                 <w:tab w:val="clear" w:pos="8504"/>
               </w:tabs>
+              <w:suppressAutoHyphens w:val="true"/>
               <w:spacing w:before="0" w:after="0"/>
               <w:jc w:val="both"/>
               <w:rPr>
@@ -2553,6 +2755,7 @@
                 <w:tab w:val="clear" w:pos="4252"/>
                 <w:tab w:val="clear" w:pos="8504"/>
               </w:tabs>
+              <w:suppressAutoHyphens w:val="true"/>
               <w:spacing w:before="0" w:after="0"/>
               <w:jc w:val="both"/>
               <w:rPr>
@@ -2567,6 +2770,7 @@
                 <w:kern w:val="0"/>
                 <w:lang w:bidi="ar-SA"/>
               </w:rPr>
+              <w:t>(A menos que se declare uno que sobrescriba al que está por defecto)</w:t>
             </w:r>
           </w:p>
         </w:tc>
@@ -2586,6 +2790,7 @@
                 <w:tab w:val="clear" w:pos="4252"/>
                 <w:tab w:val="clear" w:pos="8504"/>
               </w:tabs>
+              <w:suppressAutoHyphens w:val="true"/>
               <w:spacing w:before="0" w:after="0"/>
               <w:jc w:val="both"/>
               <w:rPr>
@@ -2617,6 +2822,7 @@
                 <w:tab w:val="clear" w:pos="4252"/>
                 <w:tab w:val="clear" w:pos="8504"/>
               </w:tabs>
+              <w:suppressAutoHyphens w:val="true"/>
               <w:spacing w:before="0" w:after="0"/>
               <w:jc w:val="both"/>
               <w:rPr>
@@ -2648,6 +2854,7 @@
                 <w:tab w:val="clear" w:pos="4252"/>
                 <w:tab w:val="clear" w:pos="8504"/>
               </w:tabs>
+              <w:suppressAutoHyphens w:val="true"/>
               <w:spacing w:before="0" w:after="0"/>
               <w:jc w:val="both"/>
               <w:rPr>
@@ -2679,6 +2886,7 @@
                 <w:tab w:val="clear" w:pos="4252"/>
                 <w:tab w:val="clear" w:pos="8504"/>
               </w:tabs>
+              <w:suppressAutoHyphens w:val="true"/>
               <w:spacing w:before="0" w:after="0"/>
               <w:jc w:val="both"/>
               <w:rPr>
@@ -2712,6 +2920,7 @@
                 <w:tab w:val="clear" w:pos="4252"/>
                 <w:tab w:val="clear" w:pos="8504"/>
               </w:tabs>
+              <w:suppressAutoHyphens w:val="true"/>
               <w:spacing w:before="0" w:after="0"/>
               <w:jc w:val="both"/>
               <w:rPr>
@@ -2743,6 +2952,7 @@
                 <w:tab w:val="clear" w:pos="4252"/>
                 <w:tab w:val="clear" w:pos="8504"/>
               </w:tabs>
+              <w:suppressAutoHyphens w:val="true"/>
               <w:spacing w:before="0" w:after="0"/>
               <w:jc w:val="both"/>
               <w:rPr>
@@ -2774,6 +2984,7 @@
                 <w:tab w:val="clear" w:pos="4252"/>
                 <w:tab w:val="clear" w:pos="8504"/>
               </w:tabs>
+              <w:suppressAutoHyphens w:val="true"/>
               <w:spacing w:before="0" w:after="0"/>
               <w:jc w:val="both"/>
               <w:rPr>
@@ -2805,6 +3016,7 @@
                 <w:tab w:val="clear" w:pos="4252"/>
                 <w:tab w:val="clear" w:pos="8504"/>
               </w:tabs>
+              <w:suppressAutoHyphens w:val="true"/>
               <w:spacing w:before="0" w:after="0"/>
               <w:jc w:val="both"/>
               <w:rPr>
@@ -2838,6 +3050,7 @@
                 <w:tab w:val="clear" w:pos="4252"/>
                 <w:tab w:val="clear" w:pos="8504"/>
               </w:tabs>
+              <w:suppressAutoHyphens w:val="true"/>
               <w:spacing w:before="0" w:after="0"/>
               <w:jc w:val="both"/>
               <w:rPr>
@@ -2869,6 +3082,7 @@
                 <w:tab w:val="clear" w:pos="4252"/>
                 <w:tab w:val="clear" w:pos="8504"/>
               </w:tabs>
+              <w:suppressAutoHyphens w:val="true"/>
               <w:spacing w:before="0" w:after="0"/>
               <w:jc w:val="both"/>
               <w:rPr>
@@ -2900,6 +3114,7 @@
                 <w:tab w:val="clear" w:pos="4252"/>
                 <w:tab w:val="clear" w:pos="8504"/>
               </w:tabs>
+              <w:suppressAutoHyphens w:val="true"/>
               <w:spacing w:before="0" w:after="0"/>
               <w:jc w:val="both"/>
               <w:rPr>
@@ -2931,6 +3146,7 @@
                 <w:tab w:val="clear" w:pos="4252"/>
                 <w:tab w:val="clear" w:pos="8504"/>
               </w:tabs>
+              <w:suppressAutoHyphens w:val="true"/>
               <w:spacing w:before="0" w:after="0"/>
               <w:jc w:val="both"/>
               <w:rPr>
@@ -2945,6 +3161,7 @@
                 <w:kern w:val="0"/>
                 <w:lang w:bidi="ar-SA"/>
               </w:rPr>
+              <w:t>Static se usa para métodos propios de la clase, no de la instancia.</w:t>
             </w:r>
           </w:p>
         </w:tc>
@@ -2964,6 +3181,7 @@
                 <w:tab w:val="clear" w:pos="4252"/>
                 <w:tab w:val="clear" w:pos="8504"/>
               </w:tabs>
+              <w:suppressAutoHyphens w:val="true"/>
               <w:spacing w:before="0" w:after="0"/>
               <w:jc w:val="both"/>
               <w:rPr>
@@ -2995,6 +3213,7 @@
                 <w:tab w:val="clear" w:pos="4252"/>
                 <w:tab w:val="clear" w:pos="8504"/>
               </w:tabs>
+              <w:suppressAutoHyphens w:val="true"/>
               <w:spacing w:before="0" w:after="0"/>
               <w:jc w:val="both"/>
               <w:rPr>
@@ -3026,6 +3245,7 @@
                 <w:tab w:val="clear" w:pos="4252"/>
                 <w:tab w:val="clear" w:pos="8504"/>
               </w:tabs>
+              <w:suppressAutoHyphens w:val="true"/>
               <w:spacing w:before="0" w:after="0"/>
               <w:jc w:val="both"/>
               <w:rPr>
@@ -3057,6 +3277,7 @@
                 <w:tab w:val="clear" w:pos="4252"/>
                 <w:tab w:val="clear" w:pos="8504"/>
               </w:tabs>
+              <w:suppressAutoHyphens w:val="true"/>
               <w:spacing w:before="0" w:after="0"/>
               <w:jc w:val="both"/>
               <w:rPr>
@@ -3146,10 +3367,19 @@
           <w:tab w:val="clear" w:pos="8504"/>
         </w:tabs>
         <w:jc w:val="both"/>
-        <w:rPr/>
-      </w:pPr>
-      <w:r>
-        <w:rPr/>
+        <w:rPr>
+          <w:i w:val="false"/>
+          <w:i w:val="false"/>
+          <w:iCs w:val="false"/>
+          <w:u w:val="single"/>
+        </w:rPr>
+      </w:pPr>
+      <w:r>
+        <w:rPr>
+          <w:i w:val="false"/>
+          <w:iCs w:val="false"/>
+          <w:u w:val="single"/>
+        </w:rPr>
         <w:t>Auto(): void</w:t>
       </w:r>
     </w:p>
@@ -3184,10 +3414,14 @@
           <w:tab w:val="clear" w:pos="8504"/>
         </w:tabs>
         <w:jc w:val="both"/>
-        <w:rPr/>
-      </w:pPr>
-      <w:r>
-        <w:rPr/>
+        <w:rPr>
+          <w:u w:val="single"/>
+        </w:rPr>
+      </w:pPr>
+      <w:r>
+        <w:rPr>
+          <w:u w:val="single"/>
+        </w:rPr>
         <w:t xml:space="preserve">Paciente(int doc, int edad)  </w:t>
       </w:r>
     </w:p>
@@ -3241,10 +3475,13 @@
           <w:tab w:val="clear" w:pos="8504"/>
         </w:tabs>
         <w:jc w:val="both"/>
-        <w:rPr/>
-      </w:pPr>
-      <w:r>
         <w:rPr>
+          <w:u w:val="single"/>
+        </w:rPr>
+      </w:pPr>
+      <w:r>
+        <w:rPr>
+          <w:u w:val="single"/>
           <w:lang w:val="en-GB"/>
         </w:rPr>
         <w:t>Juego(int puntaje</w:t>
@@ -3252,6 +3489,7 @@
       <w:r>
         <w:rPr>
           <w:color w:themeColor="text2" w:val="1F497D"/>
+          <w:u w:val="single"/>
           <w:lang w:val="en-GB"/>
         </w:rPr>
         <w:t>)</w:t>
@@ -3364,7 +3602,7 @@
       <w:rPr>
         <w:color w:val="008000"/>
       </w:rPr>
-      <w:t>1</w:t>
+      <w:t>3</w:t>
     </w:r>
     <w:r>
       <w:rPr>
@@ -3400,7 +3638,7 @@
       <w:rPr>
         <w:color w:val="008000"/>
       </w:rPr>
-      <w:t>2</w:t>
+      <w:t>3</w:t>
     </w:r>
     <w:r>
       <w:rPr>
@@ -3450,7 +3688,7 @@
       <w:rPr>
         <w:color w:val="008000"/>
       </w:rPr>
-      <w:t>1</w:t>
+      <w:t>3</w:t>
     </w:r>
     <w:r>
       <w:rPr>
@@ -3486,7 +3724,7 @@
       <w:rPr>
         <w:color w:val="008000"/>
       </w:rPr>
-      <w:t>2</w:t>
+      <w:t>3</w:t>
     </w:r>
     <w:r>
       <w:rPr>
@@ -3619,7 +3857,7 @@
               <w:sz w:val="36"/>
               <w:szCs w:val="36"/>
             </w:rPr>
-            <w:t xml:space="preserve">PRÁCTICO 1           </w:t>
+            <w:t>PRÁCTICO 1</w:t>
           </w:r>
         </w:p>
       </w:tc>
@@ -3799,7 +4037,7 @@
               <w:sz w:val="36"/>
               <w:szCs w:val="36"/>
             </w:rPr>
-            <w:t xml:space="preserve">PRÁCTICO 1           </w:t>
+            <w:t>PRÁCTICO 1</w:t>
           </w:r>
         </w:p>
       </w:tc>
@@ -4874,6 +5112,7 @@
     <w:rsid w:val="00ae1044"/>
     <w:pPr>
       <w:widowControl/>
+      <w:suppressAutoHyphens w:val="true"/>
       <w:bidi w:val="0"/>
       <w:spacing w:before="0" w:after="0"/>
       <w:jc w:val="left"/>
@@ -4966,6 +5205,39 @@
       <w:rFonts w:cs="FreeSans"/>
     </w:rPr>
   </w:style>
+  <w:style w:type="paragraph" w:styleId="Ttulouser">
+    <w:name w:val="Título (user)"/>
+    <w:basedOn w:val="Normal"/>
+    <w:next w:val="BodyText"/>
+    <w:qFormat/>
+    <w:pPr>
+      <w:keepNext w:val="true"/>
+      <w:spacing w:before="240" w:after="120"/>
+    </w:pPr>
+    <w:rPr>
+      <w:rFonts w:ascii="Liberation Sans" w:hAnsi="Liberation Sans" w:eastAsia="DejaVu Sans" w:cs="FreeSans"/>
+      <w:sz w:val="28"/>
+      <w:szCs w:val="28"/>
+    </w:rPr>
+  </w:style>
+  <w:style w:type="paragraph" w:styleId="ndiceuser">
+    <w:name w:val="Índice (user)"/>
+    <w:basedOn w:val="Normal"/>
+    <w:qFormat/>
+    <w:pPr>
+      <w:suppressLineNumbers/>
+    </w:pPr>
+    <w:rPr>
+      <w:rFonts w:cs="FreeSans"/>
+    </w:rPr>
+  </w:style>
+  <w:style w:type="paragraph" w:styleId="Cabeceraypieuser">
+    <w:name w:val="Cabecera y pie (user)"/>
+    <w:basedOn w:val="Normal"/>
+    <w:qFormat/>
+    <w:pPr/>
+    <w:rPr/>
+  </w:style>
   <w:style w:type="paragraph" w:styleId="Cabeceraypie">
     <w:name w:val="Cabecera y pie"/>
     <w:basedOn w:val="Normal"/>
@@ -5023,6 +5295,13 @@
       <w:ind w:left="720"/>
       <w:contextualSpacing/>
     </w:pPr>
+    <w:rPr/>
+  </w:style>
+  <w:style w:type="paragraph" w:styleId="Contenidodelmarcouser">
+    <w:name w:val="Contenido del marco (user)"/>
+    <w:basedOn w:val="Normal"/>
+    <w:qFormat/>
+    <w:pPr/>
     <w:rPr/>
   </w:style>
   <w:style w:type="paragraph" w:styleId="Contenidodelmarco">

</xml_diff>